<commit_message>
update daily log file
</commit_message>
<xml_diff>
--- a/daily_update_Gladys.docx
+++ b/daily_update_Gladys.docx
@@ -8,48 +8,35 @@
           <w:lang w:val="en-US"/>
         </w:rPr>
       </w:pPr>
+      <w:r>
+        <w:t>Jan 19:</w:t>
+      </w:r>
+      <w:r>
+        <w:rPr>
+          <w:lang w:val="en-US"/>
+        </w:rPr>
+        <w:br/>
+        <w:t xml:space="preserve">-create GitHub repo </w:t>
+      </w:r>
+      <w:r>
+        <w:rPr>
+          <w:lang w:val="en-US"/>
+        </w:rPr>
+        <w:br/>
+        <w:t>-upload readme.md</w:t>
+      </w:r>
     </w:p>
     <w:p>
-      <w:pPr>
-        <w:rPr>
-          <w:lang w:val="en-US"/>
-        </w:rPr>
-      </w:pPr>
-      <w:r>
-        <w:rPr>
-          <w:lang w:val="en-US"/>
-        </w:rPr>
-        <w:t>Jan 21:</w:t>
-      </w:r>
-    </w:p>
-    <w:p>
-      <w:pPr>
-        <w:rPr>
-          <w:lang w:val="en-US"/>
-        </w:rPr>
-      </w:pPr>
-      <w:r>
-        <w:rPr>
-          <w:lang w:val="en-US"/>
-        </w:rPr>
-        <w:t>Draft contribution.md:</w:t>
-      </w:r>
-      <w:r>
-        <w:rPr>
-          <w:lang w:val="en-US"/>
-        </w:rPr>
-        <w:br/>
-      </w:r>
       <w:r>
         <w:rPr>
           <w:noProof/>
-          <w:lang w:val="en-US"/>
+          <w14:ligatures w14:val="none"/>
         </w:rPr>
         <w:drawing>
-          <wp:inline distT="0" distB="0" distL="0" distR="0" wp14:anchorId="25F2CFA6" wp14:editId="3454512A">
-            <wp:extent cx="5461000" cy="7315200"/>
-            <wp:effectExtent l="0" t="0" r="0" b="0"/>
-            <wp:docPr id="227121080" name="Picture 1" descr="A screenshot of a computer&#10;&#10;AI-generated content may be incorrect."/>
+          <wp:inline distT="0" distB="0" distL="0" distR="0" wp14:anchorId="4A873FE4" wp14:editId="57114648">
+            <wp:extent cx="5731510" cy="1116330"/>
+            <wp:effectExtent l="0" t="0" r="0" b="1270"/>
+            <wp:docPr id="859328674" name="Picture 1" descr="A white paper with black lines&#10;&#10;AI-generated content may be incorrect."/>
             <wp:cNvGraphicFramePr>
               <a:graphicFrameLocks xmlns:a="http://schemas.openxmlformats.org/drawingml/2006/main" noChangeAspect="1"/>
             </wp:cNvGraphicFramePr>
@@ -57,11 +44,11 @@
               <a:graphicData uri="http://schemas.openxmlformats.org/drawingml/2006/picture">
                 <pic:pic xmlns:pic="http://schemas.openxmlformats.org/drawingml/2006/picture">
                   <pic:nvPicPr>
-                    <pic:cNvPr id="227121080" name="Picture 1" descr="A screenshot of a computer&#10;&#10;AI-generated content may be incorrect."/>
+                    <pic:cNvPr id="859328674" name="Picture 1" descr="A white paper with black lines&#10;&#10;AI-generated content may be incorrect."/>
                     <pic:cNvPicPr/>
                   </pic:nvPicPr>
                   <pic:blipFill>
-                    <a:blip r:embed="rId4">
+                    <a:blip r:embed="rId6">
                       <a:extLst>
                         <a:ext uri="{28A0092B-C50C-407E-A947-70E740481C1C}">
                           <a14:useLocalDpi xmlns:a14="http://schemas.microsoft.com/office/drawing/2010/main" val="0"/>
@@ -75,7 +62,653 @@
                   <pic:spPr>
                     <a:xfrm>
                       <a:off x="0" y="0"/>
-                      <a:ext cx="5461000" cy="7315200"/>
+                      <a:ext cx="5731510" cy="1116330"/>
+                    </a:xfrm>
+                    <a:prstGeom prst="rect">
+                      <a:avLst/>
+                    </a:prstGeom>
+                  </pic:spPr>
+                </pic:pic>
+              </a:graphicData>
+            </a:graphic>
+          </wp:inline>
+        </w:drawing>
+      </w:r>
+    </w:p>
+    <w:p>
+      <w:pPr>
+        <w:rPr>
+          <w:lang w:val="en-US"/>
+        </w:rPr>
+      </w:pPr>
+      <w:r>
+        <w:rPr>
+          <w:lang w:val="en-US"/>
+        </w:rPr>
+        <w:t>Jan 2</w:t>
+      </w:r>
+      <w:r>
+        <w:rPr>
+          <w:lang w:val="en-US"/>
+        </w:rPr>
+        <w:t>0</w:t>
+      </w:r>
+      <w:r>
+        <w:rPr>
+          <w:lang w:val="en-US"/>
+        </w:rPr>
+        <w:t>:</w:t>
+      </w:r>
+      <w:r>
+        <w:rPr>
+          <w:lang w:val="en-US"/>
+        </w:rPr>
+        <w:br/>
+        <w:t>-update readme.md</w:t>
+      </w:r>
+      <w:r>
+        <w:rPr>
+          <w:lang w:val="en-US"/>
+        </w:rPr>
+        <w:br/>
+      </w:r>
+      <w:r>
+        <w:rPr>
+          <w:noProof/>
+          <w:lang w:val="en-US"/>
+          <w14:ligatures w14:val="none"/>
+        </w:rPr>
+        <w:drawing>
+          <wp:inline distT="0" distB="0" distL="0" distR="0" wp14:anchorId="5D17E873" wp14:editId="16983EBD">
+            <wp:extent cx="5731510" cy="823595"/>
+            <wp:effectExtent l="0" t="0" r="0" b="1905"/>
+            <wp:docPr id="698196665" name="Picture 2" descr="A white line on a white surface&#10;&#10;AI-generated content may be incorrect."/>
+            <wp:cNvGraphicFramePr>
+              <a:graphicFrameLocks xmlns:a="http://schemas.openxmlformats.org/drawingml/2006/main" noChangeAspect="1"/>
+            </wp:cNvGraphicFramePr>
+            <a:graphic xmlns:a="http://schemas.openxmlformats.org/drawingml/2006/main">
+              <a:graphicData uri="http://schemas.openxmlformats.org/drawingml/2006/picture">
+                <pic:pic xmlns:pic="http://schemas.openxmlformats.org/drawingml/2006/picture">
+                  <pic:nvPicPr>
+                    <pic:cNvPr id="698196665" name="Picture 2" descr="A white line on a white surface&#10;&#10;AI-generated content may be incorrect."/>
+                    <pic:cNvPicPr/>
+                  </pic:nvPicPr>
+                  <pic:blipFill>
+                    <a:blip r:embed="rId7">
+                      <a:extLst>
+                        <a:ext uri="{28A0092B-C50C-407E-A947-70E740481C1C}">
+                          <a14:useLocalDpi xmlns:a14="http://schemas.microsoft.com/office/drawing/2010/main" val="0"/>
+                        </a:ext>
+                      </a:extLst>
+                    </a:blip>
+                    <a:stretch>
+                      <a:fillRect/>
+                    </a:stretch>
+                  </pic:blipFill>
+                  <pic:spPr>
+                    <a:xfrm>
+                      <a:off x="0" y="0"/>
+                      <a:ext cx="5731510" cy="823595"/>
+                    </a:xfrm>
+                    <a:prstGeom prst="rect">
+                      <a:avLst/>
+                    </a:prstGeom>
+                  </pic:spPr>
+                </pic:pic>
+              </a:graphicData>
+            </a:graphic>
+          </wp:inline>
+        </w:drawing>
+      </w:r>
+    </w:p>
+    <w:p>
+      <w:pPr>
+        <w:rPr>
+          <w:lang w:val="en-US"/>
+        </w:rPr>
+      </w:pPr>
+      <w:r>
+        <w:rPr>
+          <w:lang w:val="en-US"/>
+        </w:rPr>
+        <w:t>Jan 21:</w:t>
+      </w:r>
+    </w:p>
+    <w:p>
+      <w:pPr>
+        <w:rPr>
+          <w:lang w:val="en-US"/>
+        </w:rPr>
+      </w:pPr>
+      <w:r>
+        <w:rPr>
+          <w:lang w:val="en-US"/>
+        </w:rPr>
+        <w:t>-modify the correct repo link in readme.md</w:t>
+      </w:r>
+      <w:r>
+        <w:rPr>
+          <w:lang w:val="en-US"/>
+        </w:rPr>
+        <w:br/>
+      </w:r>
+      <w:r>
+        <w:rPr>
+          <w:noProof/>
+          <w:lang w:val="en-US"/>
+          <w14:ligatures w14:val="none"/>
+        </w:rPr>
+        <w:drawing>
+          <wp:inline distT="0" distB="0" distL="0" distR="0" wp14:anchorId="7500BAE2" wp14:editId="623AFF23">
+            <wp:extent cx="5731510" cy="563880"/>
+            <wp:effectExtent l="0" t="0" r="0" b="0"/>
+            <wp:docPr id="1825231013" name="Picture 3"/>
+            <wp:cNvGraphicFramePr>
+              <a:graphicFrameLocks xmlns:a="http://schemas.openxmlformats.org/drawingml/2006/main" noChangeAspect="1"/>
+            </wp:cNvGraphicFramePr>
+            <a:graphic xmlns:a="http://schemas.openxmlformats.org/drawingml/2006/main">
+              <a:graphicData uri="http://schemas.openxmlformats.org/drawingml/2006/picture">
+                <pic:pic xmlns:pic="http://schemas.openxmlformats.org/drawingml/2006/picture">
+                  <pic:nvPicPr>
+                    <pic:cNvPr id="1825231013" name="Picture 1825231013"/>
+                    <pic:cNvPicPr/>
+                  </pic:nvPicPr>
+                  <pic:blipFill>
+                    <a:blip r:embed="rId8">
+                      <a:extLst>
+                        <a:ext uri="{28A0092B-C50C-407E-A947-70E740481C1C}">
+                          <a14:useLocalDpi xmlns:a14="http://schemas.microsoft.com/office/drawing/2010/main" val="0"/>
+                        </a:ext>
+                      </a:extLst>
+                    </a:blip>
+                    <a:stretch>
+                      <a:fillRect/>
+                    </a:stretch>
+                  </pic:blipFill>
+                  <pic:spPr>
+                    <a:xfrm>
+                      <a:off x="0" y="0"/>
+                      <a:ext cx="5731510" cy="563880"/>
+                    </a:xfrm>
+                    <a:prstGeom prst="rect">
+                      <a:avLst/>
+                    </a:prstGeom>
+                  </pic:spPr>
+                </pic:pic>
+              </a:graphicData>
+            </a:graphic>
+          </wp:inline>
+        </w:drawing>
+      </w:r>
+    </w:p>
+    <w:p>
+      <w:pPr>
+        <w:rPr>
+          <w:lang w:val="en-US"/>
+        </w:rPr>
+      </w:pPr>
+      <w:r>
+        <w:rPr>
+          <w:lang w:val="en-US"/>
+        </w:rPr>
+        <w:t>Jan 27:</w:t>
+      </w:r>
+    </w:p>
+    <w:p>
+      <w:pPr>
+        <w:rPr>
+          <w:lang w:val="en-US"/>
+        </w:rPr>
+      </w:pPr>
+      <w:r>
+        <w:rPr>
+          <w:lang w:val="en-US"/>
+        </w:rPr>
+        <w:t>-upload contribution.md and project proposal</w:t>
+      </w:r>
+      <w:r>
+        <w:rPr>
+          <w:lang w:val="en-US"/>
+        </w:rPr>
+        <w:br/>
+        <w:t xml:space="preserve">-Implement </w:t>
+      </w:r>
+      <w:proofErr w:type="spellStart"/>
+      <w:r>
+        <w:rPr>
+          <w:lang w:val="en-US"/>
+        </w:rPr>
+        <w:t>met_</w:t>
+      </w:r>
+      <w:proofErr w:type="gramStart"/>
+      <w:r>
+        <w:rPr>
+          <w:lang w:val="en-US"/>
+        </w:rPr>
+        <w:t>get</w:t>
+      </w:r>
+      <w:proofErr w:type="spellEnd"/>
+      <w:r>
+        <w:rPr>
+          <w:lang w:val="en-US"/>
+        </w:rPr>
+        <w:t>(</w:t>
+      </w:r>
+      <w:proofErr w:type="gramEnd"/>
+      <w:r>
+        <w:rPr>
+          <w:lang w:val="en-US"/>
+        </w:rPr>
+        <w:t xml:space="preserve">), </w:t>
+      </w:r>
+      <w:proofErr w:type="spellStart"/>
+      <w:r>
+        <w:rPr>
+          <w:lang w:val="en-US"/>
+        </w:rPr>
+        <w:t>met_</w:t>
+      </w:r>
+      <w:proofErr w:type="gramStart"/>
+      <w:r>
+        <w:rPr>
+          <w:lang w:val="en-US"/>
+        </w:rPr>
+        <w:t>departments</w:t>
+      </w:r>
+      <w:proofErr w:type="spellEnd"/>
+      <w:r>
+        <w:rPr>
+          <w:lang w:val="en-US"/>
+        </w:rPr>
+        <w:t>(</w:t>
+      </w:r>
+      <w:proofErr w:type="gramEnd"/>
+      <w:r>
+        <w:rPr>
+          <w:lang w:val="en-US"/>
+        </w:rPr>
+        <w:t xml:space="preserve">), </w:t>
+      </w:r>
+      <w:proofErr w:type="spellStart"/>
+      <w:r>
+        <w:rPr>
+          <w:lang w:val="en-US"/>
+        </w:rPr>
+        <w:t>met_search</w:t>
+      </w:r>
+      <w:proofErr w:type="spellEnd"/>
+      <w:r>
+        <w:rPr>
+          <w:lang w:val="en-US"/>
+        </w:rPr>
+        <w:br/>
+        <w:t xml:space="preserve">-create </w:t>
+      </w:r>
+      <w:proofErr w:type="spellStart"/>
+      <w:r>
+        <w:rPr>
+          <w:lang w:val="en-US"/>
+        </w:rPr>
+        <w:t>gitignore</w:t>
+      </w:r>
+      <w:proofErr w:type="spellEnd"/>
+      <w:r>
+        <w:rPr>
+          <w:lang w:val="en-US"/>
+        </w:rPr>
+        <w:t xml:space="preserve"> file</w:t>
+      </w:r>
+      <w:r>
+        <w:rPr>
+          <w:lang w:val="en-US"/>
+        </w:rPr>
+        <w:br/>
+        <w:t xml:space="preserve">-add description, namespace, </w:t>
+      </w:r>
+      <w:proofErr w:type="spellStart"/>
+      <w:r>
+        <w:rPr>
+          <w:lang w:val="en-US"/>
+        </w:rPr>
+        <w:t>roxygen</w:t>
+      </w:r>
+      <w:proofErr w:type="spellEnd"/>
+      <w:r>
+        <w:rPr>
+          <w:lang w:val="en-US"/>
+        </w:rPr>
+        <w:t xml:space="preserve"> documentation</w:t>
+      </w:r>
+      <w:r>
+        <w:rPr>
+          <w:lang w:val="en-US"/>
+        </w:rPr>
+        <w:br/>
+      </w:r>
+      <w:r>
+        <w:rPr>
+          <w:noProof/>
+          <w:lang w:val="en-US"/>
+          <w14:ligatures w14:val="none"/>
+        </w:rPr>
+        <w:drawing>
+          <wp:inline distT="0" distB="0" distL="0" distR="0" wp14:anchorId="6EB9D426" wp14:editId="57123A70">
+            <wp:extent cx="5731510" cy="2118360"/>
+            <wp:effectExtent l="0" t="0" r="0" b="2540"/>
+            <wp:docPr id="1772368556" name="Picture 4" descr="A screenshot of a computer&#10;&#10;AI-generated content may be incorrect."/>
+            <wp:cNvGraphicFramePr>
+              <a:graphicFrameLocks xmlns:a="http://schemas.openxmlformats.org/drawingml/2006/main" noChangeAspect="1"/>
+            </wp:cNvGraphicFramePr>
+            <a:graphic xmlns:a="http://schemas.openxmlformats.org/drawingml/2006/main">
+              <a:graphicData uri="http://schemas.openxmlformats.org/drawingml/2006/picture">
+                <pic:pic xmlns:pic="http://schemas.openxmlformats.org/drawingml/2006/picture">
+                  <pic:nvPicPr>
+                    <pic:cNvPr id="1772368556" name="Picture 4" descr="A screenshot of a computer&#10;&#10;AI-generated content may be incorrect."/>
+                    <pic:cNvPicPr/>
+                  </pic:nvPicPr>
+                  <pic:blipFill>
+                    <a:blip r:embed="rId9">
+                      <a:extLst>
+                        <a:ext uri="{28A0092B-C50C-407E-A947-70E740481C1C}">
+                          <a14:useLocalDpi xmlns:a14="http://schemas.microsoft.com/office/drawing/2010/main" val="0"/>
+                        </a:ext>
+                      </a:extLst>
+                    </a:blip>
+                    <a:stretch>
+                      <a:fillRect/>
+                    </a:stretch>
+                  </pic:blipFill>
+                  <pic:spPr>
+                    <a:xfrm>
+                      <a:off x="0" y="0"/>
+                      <a:ext cx="5731510" cy="2118360"/>
+                    </a:xfrm>
+                    <a:prstGeom prst="rect">
+                      <a:avLst/>
+                    </a:prstGeom>
+                  </pic:spPr>
+                </pic:pic>
+              </a:graphicData>
+            </a:graphic>
+          </wp:inline>
+        </w:drawing>
+      </w:r>
+    </w:p>
+    <w:p>
+      <w:pPr>
+        <w:rPr>
+          <w:lang w:val="en-US"/>
+        </w:rPr>
+      </w:pPr>
+      <w:r>
+        <w:rPr>
+          <w:lang w:val="en-US"/>
+        </w:rPr>
+        <w:lastRenderedPageBreak/>
+        <w:t>Jan 28:</w:t>
+      </w:r>
+      <w:r>
+        <w:rPr>
+          <w:lang w:val="en-US"/>
+        </w:rPr>
+        <w:br/>
+        <w:t>approve Rachel pull request:</w:t>
+      </w:r>
+      <w:r>
+        <w:rPr>
+          <w:lang w:val="en-US"/>
+        </w:rPr>
+        <w:br/>
+      </w:r>
+      <w:r>
+        <w:rPr>
+          <w:noProof/>
+          <w:lang w:val="en-US"/>
+          <w14:ligatures w14:val="none"/>
+        </w:rPr>
+        <w:drawing>
+          <wp:inline distT="0" distB="0" distL="0" distR="0" wp14:anchorId="5B558B37" wp14:editId="63FD19E6">
+            <wp:extent cx="5731510" cy="579120"/>
+            <wp:effectExtent l="0" t="0" r="0" b="5080"/>
+            <wp:docPr id="1072277324" name="Picture 7"/>
+            <wp:cNvGraphicFramePr>
+              <a:graphicFrameLocks xmlns:a="http://schemas.openxmlformats.org/drawingml/2006/main" noChangeAspect="1"/>
+            </wp:cNvGraphicFramePr>
+            <a:graphic xmlns:a="http://schemas.openxmlformats.org/drawingml/2006/main">
+              <a:graphicData uri="http://schemas.openxmlformats.org/drawingml/2006/picture">
+                <pic:pic xmlns:pic="http://schemas.openxmlformats.org/drawingml/2006/picture">
+                  <pic:nvPicPr>
+                    <pic:cNvPr id="1072277324" name="Picture 1072277324"/>
+                    <pic:cNvPicPr/>
+                  </pic:nvPicPr>
+                  <pic:blipFill>
+                    <a:blip r:embed="rId10">
+                      <a:extLst>
+                        <a:ext uri="{28A0092B-C50C-407E-A947-70E740481C1C}">
+                          <a14:useLocalDpi xmlns:a14="http://schemas.microsoft.com/office/drawing/2010/main" val="0"/>
+                        </a:ext>
+                      </a:extLst>
+                    </a:blip>
+                    <a:stretch>
+                      <a:fillRect/>
+                    </a:stretch>
+                  </pic:blipFill>
+                  <pic:spPr>
+                    <a:xfrm>
+                      <a:off x="0" y="0"/>
+                      <a:ext cx="5731510" cy="579120"/>
+                    </a:xfrm>
+                    <a:prstGeom prst="rect">
+                      <a:avLst/>
+                    </a:prstGeom>
+                  </pic:spPr>
+                </pic:pic>
+              </a:graphicData>
+            </a:graphic>
+          </wp:inline>
+        </w:drawing>
+      </w:r>
+    </w:p>
+    <w:p>
+      <w:pPr>
+        <w:rPr>
+          <w:lang w:val="en-US"/>
+        </w:rPr>
+      </w:pPr>
+      <w:r>
+        <w:rPr>
+          <w:lang w:val="en-US"/>
+        </w:rPr>
+        <w:t>Jan 29:</w:t>
+      </w:r>
+      <w:r>
+        <w:rPr>
+          <w:lang w:val="en-US"/>
+        </w:rPr>
+        <w:br/>
+        <w:t>-add license.md</w:t>
+      </w:r>
+      <w:r>
+        <w:rPr>
+          <w:lang w:val="en-US"/>
+        </w:rPr>
+        <w:br/>
+        <w:t xml:space="preserve">-update </w:t>
+      </w:r>
+      <w:proofErr w:type="spellStart"/>
+      <w:r>
+        <w:rPr>
+          <w:lang w:val="en-US"/>
+        </w:rPr>
+        <w:t>gitignore</w:t>
+      </w:r>
+      <w:proofErr w:type="spellEnd"/>
+      <w:r>
+        <w:rPr>
+          <w:lang w:val="en-US"/>
+        </w:rPr>
+        <w:br/>
+        <w:t>-update namespace, description, mini-test case</w:t>
+      </w:r>
+      <w:r>
+        <w:rPr>
+          <w:lang w:val="en-US"/>
+        </w:rPr>
+        <w:br/>
+      </w:r>
+    </w:p>
+    <w:p>
+      <w:pPr>
+        <w:rPr>
+          <w:lang w:val="en-US"/>
+        </w:rPr>
+      </w:pPr>
+      <w:r>
+        <w:rPr>
+          <w:noProof/>
+          <w:lang w:val="en-US"/>
+          <w14:ligatures w14:val="none"/>
+        </w:rPr>
+        <w:drawing>
+          <wp:inline distT="0" distB="0" distL="0" distR="0" wp14:anchorId="73C94E11" wp14:editId="310869D6">
+            <wp:extent cx="5731510" cy="1371600"/>
+            <wp:effectExtent l="0" t="0" r="0" b="0"/>
+            <wp:docPr id="276119821" name="Picture 8" descr="A screenshot of a computer&#10;&#10;AI-generated content may be incorrect."/>
+            <wp:cNvGraphicFramePr>
+              <a:graphicFrameLocks xmlns:a="http://schemas.openxmlformats.org/drawingml/2006/main" noChangeAspect="1"/>
+            </wp:cNvGraphicFramePr>
+            <a:graphic xmlns:a="http://schemas.openxmlformats.org/drawingml/2006/main">
+              <a:graphicData uri="http://schemas.openxmlformats.org/drawingml/2006/picture">
+                <pic:pic xmlns:pic="http://schemas.openxmlformats.org/drawingml/2006/picture">
+                  <pic:nvPicPr>
+                    <pic:cNvPr id="276119821" name="Picture 8" descr="A screenshot of a computer&#10;&#10;AI-generated content may be incorrect."/>
+                    <pic:cNvPicPr/>
+                  </pic:nvPicPr>
+                  <pic:blipFill>
+                    <a:blip r:embed="rId11">
+                      <a:extLst>
+                        <a:ext uri="{28A0092B-C50C-407E-A947-70E740481C1C}">
+                          <a14:useLocalDpi xmlns:a14="http://schemas.microsoft.com/office/drawing/2010/main" val="0"/>
+                        </a:ext>
+                      </a:extLst>
+                    </a:blip>
+                    <a:stretch>
+                      <a:fillRect/>
+                    </a:stretch>
+                  </pic:blipFill>
+                  <pic:spPr>
+                    <a:xfrm>
+                      <a:off x="0" y="0"/>
+                      <a:ext cx="5731510" cy="1371600"/>
+                    </a:xfrm>
+                    <a:prstGeom prst="rect">
+                      <a:avLst/>
+                    </a:prstGeom>
+                  </pic:spPr>
+                </pic:pic>
+              </a:graphicData>
+            </a:graphic>
+          </wp:inline>
+        </w:drawing>
+      </w:r>
+    </w:p>
+    <w:p>
+      <w:pPr>
+        <w:rPr>
+          <w:lang w:val="en-US"/>
+        </w:rPr>
+      </w:pPr>
+      <w:r>
+        <w:rPr>
+          <w:lang w:val="en-US"/>
+        </w:rPr>
+        <w:t>Jan 31:</w:t>
+      </w:r>
+      <w:r>
+        <w:rPr>
+          <w:lang w:val="en-US"/>
+        </w:rPr>
+        <w:br/>
+        <w:t>-</w:t>
+      </w:r>
+      <w:r>
+        <w:rPr>
+          <w:lang w:val="en-US"/>
+        </w:rPr>
+        <w:t xml:space="preserve"> </w:t>
+      </w:r>
+      <w:r>
+        <w:rPr>
+          <w:lang w:val="en-US"/>
+        </w:rPr>
+        <w:t xml:space="preserve">Debug </w:t>
+      </w:r>
+      <w:proofErr w:type="spellStart"/>
+      <w:r>
+        <w:rPr>
+          <w:lang w:val="en-US"/>
+        </w:rPr>
+        <w:t>met_search</w:t>
+      </w:r>
+      <w:proofErr w:type="spellEnd"/>
+      <w:r>
+        <w:rPr>
+          <w:lang w:val="en-US"/>
+        </w:rPr>
+        <w:t xml:space="preserve">, </w:t>
+      </w:r>
+      <w:proofErr w:type="spellStart"/>
+      <w:r>
+        <w:rPr>
+          <w:lang w:val="en-US"/>
+        </w:rPr>
+        <w:t>met_objects</w:t>
+      </w:r>
+      <w:proofErr w:type="spellEnd"/>
+    </w:p>
+    <w:p>
+      <w:pPr>
+        <w:rPr>
+          <w:lang w:val="en-US"/>
+        </w:rPr>
+      </w:pPr>
+      <w:r>
+        <w:rPr>
+          <w:noProof/>
+          <w:lang w:val="en-US"/>
+          <w14:ligatures w14:val="none"/>
+        </w:rPr>
+        <w:drawing>
+          <wp:inline distT="0" distB="0" distL="0" distR="0" wp14:anchorId="337F9EA7" wp14:editId="3A4C7521">
+            <wp:extent cx="5731510" cy="871855"/>
+            <wp:effectExtent l="0" t="0" r="0" b="4445"/>
+            <wp:docPr id="644055463" name="Picture 9" descr="A white background with black lines&#10;&#10;AI-generated content may be incorrect."/>
+            <wp:cNvGraphicFramePr>
+              <a:graphicFrameLocks xmlns:a="http://schemas.openxmlformats.org/drawingml/2006/main" noChangeAspect="1"/>
+            </wp:cNvGraphicFramePr>
+            <a:graphic xmlns:a="http://schemas.openxmlformats.org/drawingml/2006/main">
+              <a:graphicData uri="http://schemas.openxmlformats.org/drawingml/2006/picture">
+                <pic:pic xmlns:pic="http://schemas.openxmlformats.org/drawingml/2006/picture">
+                  <pic:nvPicPr>
+                    <pic:cNvPr id="644055463" name="Picture 9" descr="A white background with black lines&#10;&#10;AI-generated content may be incorrect."/>
+                    <pic:cNvPicPr/>
+                  </pic:nvPicPr>
+                  <pic:blipFill>
+                    <a:blip r:embed="rId12">
+                      <a:extLst>
+                        <a:ext uri="{28A0092B-C50C-407E-A947-70E740481C1C}">
+                          <a14:useLocalDpi xmlns:a14="http://schemas.microsoft.com/office/drawing/2010/main" val="0"/>
+                        </a:ext>
+                      </a:extLst>
+                    </a:blip>
+                    <a:stretch>
+                      <a:fillRect/>
+                    </a:stretch>
+                  </pic:blipFill>
+                  <pic:spPr>
+                    <a:xfrm>
+                      <a:off x="0" y="0"/>
+                      <a:ext cx="5731510" cy="871855"/>
                     </a:xfrm>
                     <a:prstGeom prst="rect">
                       <a:avLst/>
@@ -98,24 +731,66 @@
 </w:document>
 </file>
 
+<file path=word/endnotes.xml><?xml version="1.0" encoding="utf-8"?>
+<w:endnotes xmlns:wpc="http://schemas.microsoft.com/office/word/2010/wordprocessingCanvas" xmlns:cx="http://schemas.microsoft.com/office/drawing/2014/chartex" xmlns:cx1="http://schemas.microsoft.com/office/drawing/2015/9/8/chartex" xmlns:cx2="http://schemas.microsoft.com/office/drawing/2015/10/21/chartex" xmlns:cx3="http://schemas.microsoft.com/office/drawing/2016/5/9/chartex" xmlns:cx4="http://schemas.microsoft.com/office/drawing/2016/5/10/chartex" xmlns:cx5="http://schemas.microsoft.com/office/drawing/2016/5/11/chartex" xmlns:cx6="http://schemas.microsoft.com/office/drawing/2016/5/12/chartex" xmlns:cx7="http://schemas.microsoft.com/office/drawing/2016/5/13/chartex" xmlns:cx8="http://schemas.microsoft.com/office/drawing/2016/5/14/chartex" xmlns:mc="http://schemas.openxmlformats.org/markup-compatibility/2006" xmlns:aink="http://schemas.microsoft.com/office/drawing/2016/ink" xmlns:am3d="http://schemas.microsoft.com/office/drawing/2017/model3d" xmlns:o="urn:schemas-microsoft-com:office:office" xmlns:oel="http://schemas.microsoft.com/office/2019/extlst" xmlns:r="http://schemas.openxmlformats.org/officeDocument/2006/relationships" xmlns:m="http://schemas.openxmlformats.org/officeDocument/2006/math" xmlns:v="urn:schemas-microsoft-com:vml" xmlns:wp14="http://schemas.microsoft.com/office/word/2010/wordprocessingDrawing" xmlns:wp="http://schemas.openxmlformats.org/drawingml/2006/wordprocessingDrawing" xmlns:w10="urn:schemas-microsoft-com:office:word" xmlns:w="http://schemas.openxmlformats.org/wordprocessingml/2006/main" xmlns:w14="http://schemas.microsoft.com/office/word/2010/wordml" xmlns:w15="http://schemas.microsoft.com/office/word/2012/wordml" xmlns:w16cex="http://schemas.microsoft.com/office/word/2018/wordml/cex" xmlns:w16cid="http://schemas.microsoft.com/office/word/2016/wordml/cid" xmlns:w16="http://schemas.microsoft.com/office/word/2018/wordml" xmlns:w16du="http://schemas.microsoft.com/office/word/2023/wordml/word16du" xmlns:w16sdtdh="http://schemas.microsoft.com/office/word/2020/wordml/sdtdatahash" xmlns:w16sdtfl="http://schemas.microsoft.com/office/word/2024/wordml/sdtformatlock" xmlns:w16se="http://schemas.microsoft.com/office/word/2015/wordml/symex" xmlns:wpg="http://schemas.microsoft.com/office/word/2010/wordprocessingGroup" xmlns:wpi="http://schemas.microsoft.com/office/word/2010/wordprocessingInk" xmlns:wne="http://schemas.microsoft.com/office/word/2006/wordml" xmlns:wps="http://schemas.microsoft.com/office/word/2010/wordprocessingShape" mc:Ignorable="w14 w15 w16se w16cid w16 w16cex w16sdtdh w16sdtfl w16du wp14">
+  <w:endnote w:type="separator" w:id="-1">
+    <w:p>
+      <w:pPr>
+        <w:spacing w:line="240" w:lineRule="auto"/>
+      </w:pPr>
+      <w:r>
+        <w:separator/>
+      </w:r>
+    </w:p>
+  </w:endnote>
+  <w:endnote w:type="continuationSeparator" w:id="0">
+    <w:p>
+      <w:pPr>
+        <w:spacing w:line="240" w:lineRule="auto"/>
+      </w:pPr>
+      <w:r>
+        <w:continuationSeparator/>
+      </w:r>
+    </w:p>
+  </w:endnote>
+</w:endnotes>
+</file>
+
+<file path=word/footnotes.xml><?xml version="1.0" encoding="utf-8"?>
+<w:footnotes xmlns:wpc="http://schemas.microsoft.com/office/word/2010/wordprocessingCanvas" xmlns:cx="http://schemas.microsoft.com/office/drawing/2014/chartex" xmlns:cx1="http://schemas.microsoft.com/office/drawing/2015/9/8/chartex" xmlns:cx2="http://schemas.microsoft.com/office/drawing/2015/10/21/chartex" xmlns:cx3="http://schemas.microsoft.com/office/drawing/2016/5/9/chartex" xmlns:cx4="http://schemas.microsoft.com/office/drawing/2016/5/10/chartex" xmlns:cx5="http://schemas.microsoft.com/office/drawing/2016/5/11/chartex" xmlns:cx6="http://schemas.microsoft.com/office/drawing/2016/5/12/chartex" xmlns:cx7="http://schemas.microsoft.com/office/drawing/2016/5/13/chartex" xmlns:cx8="http://schemas.microsoft.com/office/drawing/2016/5/14/chartex" xmlns:mc="http://schemas.openxmlformats.org/markup-compatibility/2006" xmlns:aink="http://schemas.microsoft.com/office/drawing/2016/ink" xmlns:am3d="http://schemas.microsoft.com/office/drawing/2017/model3d" xmlns:o="urn:schemas-microsoft-com:office:office" xmlns:oel="http://schemas.microsoft.com/office/2019/extlst" xmlns:r="http://schemas.openxmlformats.org/officeDocument/2006/relationships" xmlns:m="http://schemas.openxmlformats.org/officeDocument/2006/math" xmlns:v="urn:schemas-microsoft-com:vml" xmlns:wp14="http://schemas.microsoft.com/office/word/2010/wordprocessingDrawing" xmlns:wp="http://schemas.openxmlformats.org/drawingml/2006/wordprocessingDrawing" xmlns:w10="urn:schemas-microsoft-com:office:word" xmlns:w="http://schemas.openxmlformats.org/wordprocessingml/2006/main" xmlns:w14="http://schemas.microsoft.com/office/word/2010/wordml" xmlns:w15="http://schemas.microsoft.com/office/word/2012/wordml" xmlns:w16cex="http://schemas.microsoft.com/office/word/2018/wordml/cex" xmlns:w16cid="http://schemas.microsoft.com/office/word/2016/wordml/cid" xmlns:w16="http://schemas.microsoft.com/office/word/2018/wordml" xmlns:w16du="http://schemas.microsoft.com/office/word/2023/wordml/word16du" xmlns:w16sdtdh="http://schemas.microsoft.com/office/word/2020/wordml/sdtdatahash" xmlns:w16sdtfl="http://schemas.microsoft.com/office/word/2024/wordml/sdtformatlock" xmlns:w16se="http://schemas.microsoft.com/office/word/2015/wordml/symex" xmlns:wpg="http://schemas.microsoft.com/office/word/2010/wordprocessingGroup" xmlns:wpi="http://schemas.microsoft.com/office/word/2010/wordprocessingInk" xmlns:wne="http://schemas.microsoft.com/office/word/2006/wordml" xmlns:wps="http://schemas.microsoft.com/office/word/2010/wordprocessingShape" mc:Ignorable="w14 w15 w16se w16cid w16 w16cex w16sdtdh w16sdtfl w16du wp14">
+  <w:footnote w:type="separator" w:id="-1">
+    <w:p>
+      <w:pPr>
+        <w:spacing w:after="0"/>
+      </w:pPr>
+      <w:r>
+        <w:separator/>
+      </w:r>
+    </w:p>
+  </w:footnote>
+  <w:footnote w:type="continuationSeparator" w:id="0">
+    <w:p>
+      <w:pPr>
+        <w:spacing w:after="0"/>
+      </w:pPr>
+      <w:r>
+        <w:continuationSeparator/>
+      </w:r>
+    </w:p>
+  </w:footnote>
+</w:footnotes>
+</file>
+
 <file path=word/styles.xml><?xml version="1.0" encoding="utf-8"?>
 <w:styles xmlns:mc="http://schemas.openxmlformats.org/markup-compatibility/2006" xmlns:r="http://schemas.openxmlformats.org/officeDocument/2006/relationships" xmlns:w="http://schemas.openxmlformats.org/wordprocessingml/2006/main" xmlns:w14="http://schemas.microsoft.com/office/word/2010/wordml" xmlns:w15="http://schemas.microsoft.com/office/word/2012/wordml" xmlns:w16cex="http://schemas.microsoft.com/office/word/2018/wordml/cex" xmlns:w16cid="http://schemas.microsoft.com/office/word/2016/wordml/cid" xmlns:w16="http://schemas.microsoft.com/office/word/2018/wordml" xmlns:w16du="http://schemas.microsoft.com/office/word/2023/wordml/word16du" xmlns:w16sdtdh="http://schemas.microsoft.com/office/word/2020/wordml/sdtdatahash" xmlns:w16sdtfl="http://schemas.microsoft.com/office/word/2024/wordml/sdtformatlock" xmlns:w16se="http://schemas.microsoft.com/office/word/2015/wordml/symex" mc:Ignorable="w14 w15 w16se w16cid w16 w16cex w16sdtdh w16sdtfl w16du">
   <w:docDefaults>
     <w:rPrDefault>
       <w:rPr>
         <w:rFonts w:asciiTheme="minorHAnsi" w:eastAsiaTheme="minorHAnsi" w:hAnsiTheme="minorHAnsi" w:cstheme="minorBidi"/>
-        <w:kern w:val="2"/>
-        <w:sz w:val="24"/>
-        <w:szCs w:val="24"/>
-        <w:lang w:val="en-HK" w:eastAsia="en-US" w:bidi="ar-SA"/>
-        <w14:ligatures w14:val="standardContextual"/>
+        <w:lang w:val="en-HK" w:eastAsia="en-GB" w:bidi="ar-SA"/>
       </w:rPr>
     </w:rPrDefault>
-    <w:pPrDefault>
-      <w:pPr>
-        <w:spacing w:after="160" w:line="278" w:lineRule="auto"/>
-      </w:pPr>
-    </w:pPrDefault>
+    <w:pPrDefault/>
   </w:docDefaults>
   <w:latentStyles w:defLockedState="0" w:defUIPriority="99" w:defSemiHidden="0" w:defUnhideWhenUsed="0" w:defQFormat="0" w:count="376">
     <w:lsdException w:name="Normal" w:uiPriority="0" w:qFormat="1"/>
@@ -274,8 +949,8 @@
     <w:lsdException w:name="Balloon Text" w:semiHidden="1" w:unhideWhenUsed="1"/>
     <w:lsdException w:name="Table Grid" w:uiPriority="39"/>
     <w:lsdException w:name="Table Theme" w:semiHidden="1" w:unhideWhenUsed="1"/>
-    <w:lsdException w:name="Placeholder Text" w:semiHidden="1"/>
-    <w:lsdException w:name="No Spacing" w:uiPriority="1" w:qFormat="1"/>
+    <w:lsdException w:name="Placeholder Text" w:semiHidden="1" w:unhideWhenUsed="1"/>
+    <w:lsdException w:name="No Spacing" w:semiHidden="1" w:unhideWhenUsed="1"/>
     <w:lsdException w:name="Light Shading" w:uiPriority="60"/>
     <w:lsdException w:name="Light List" w:uiPriority="61"/>
     <w:lsdException w:name="Light Grid" w:uiPriority="62"/>
@@ -296,7 +971,7 @@
     <w:lsdException w:name="Medium Shading 1 Accent 1" w:uiPriority="63"/>
     <w:lsdException w:name="Medium Shading 2 Accent 1" w:uiPriority="64"/>
     <w:lsdException w:name="Medium List 1 Accent 1" w:uiPriority="65"/>
-    <w:lsdException w:name="Revision" w:semiHidden="1"/>
+    <w:lsdException w:name="Revision" w:semiHidden="1" w:unhideWhenUsed="1"/>
     <w:lsdException w:name="List Paragraph" w:uiPriority="34" w:qFormat="1"/>
     <w:lsdException w:name="Quote" w:uiPriority="29" w:qFormat="1"/>
     <w:lsdException w:name="Intense Quote" w:uiPriority="30" w:qFormat="1"/>
@@ -498,6 +1173,16 @@
   <w:style w:type="paragraph" w:default="1" w:styleId="Normal">
     <w:name w:val="Normal"/>
     <w:qFormat/>
+    <w:pPr>
+      <w:spacing w:after="160" w:line="278" w:lineRule="auto"/>
+    </w:pPr>
+    <w:rPr>
+      <w:kern w:val="2"/>
+      <w:sz w:val="24"/>
+      <w:szCs w:val="24"/>
+      <w:lang w:val="zh-CN" w:eastAsia="en-US"/>
+      <w14:ligatures w14:val="standardContextual"/>
+    </w:rPr>
   </w:style>
   <w:style w:type="paragraph" w:styleId="Heading1">
     <w:name w:val="heading 1"/>
@@ -506,7 +1191,6 @@
     <w:link w:val="Heading1Char"/>
     <w:uiPriority w:val="9"/>
     <w:qFormat/>
-    <w:rsid w:val="008648AA"/>
     <w:pPr>
       <w:keepNext/>
       <w:keepLines/>
@@ -529,7 +1213,6 @@
     <w:semiHidden/>
     <w:unhideWhenUsed/>
     <w:qFormat/>
-    <w:rsid w:val="008648AA"/>
     <w:pPr>
       <w:keepNext/>
       <w:keepLines/>
@@ -552,7 +1235,6 @@
     <w:semiHidden/>
     <w:unhideWhenUsed/>
     <w:qFormat/>
-    <w:rsid w:val="008648AA"/>
     <w:pPr>
       <w:keepNext/>
       <w:keepLines/>
@@ -575,7 +1257,6 @@
     <w:semiHidden/>
     <w:unhideWhenUsed/>
     <w:qFormat/>
-    <w:rsid w:val="008648AA"/>
     <w:pPr>
       <w:keepNext/>
       <w:keepLines/>
@@ -598,7 +1279,6 @@
     <w:semiHidden/>
     <w:unhideWhenUsed/>
     <w:qFormat/>
-    <w:rsid w:val="008648AA"/>
     <w:pPr>
       <w:keepNext/>
       <w:keepLines/>
@@ -619,7 +1299,6 @@
     <w:semiHidden/>
     <w:unhideWhenUsed/>
     <w:qFormat/>
-    <w:rsid w:val="008648AA"/>
     <w:pPr>
       <w:keepNext/>
       <w:keepLines/>
@@ -642,7 +1321,6 @@
     <w:semiHidden/>
     <w:unhideWhenUsed/>
     <w:qFormat/>
-    <w:rsid w:val="008648AA"/>
     <w:pPr>
       <w:keepNext/>
       <w:keepLines/>
@@ -663,7 +1341,6 @@
     <w:semiHidden/>
     <w:unhideWhenUsed/>
     <w:qFormat/>
-    <w:rsid w:val="008648AA"/>
     <w:pPr>
       <w:keepNext/>
       <w:keepLines/>
@@ -674,7 +1351,7 @@
       <w:rFonts w:eastAsiaTheme="majorEastAsia" w:cstheme="majorBidi"/>
       <w:i/>
       <w:iCs/>
-      <w:color w:val="272727" w:themeColor="text1" w:themeTint="D8"/>
+      <w:color w:val="262626" w:themeColor="text1" w:themeTint="D9"/>
     </w:rPr>
   </w:style>
   <w:style w:type="paragraph" w:styleId="Heading9">
@@ -686,7 +1363,6 @@
     <w:semiHidden/>
     <w:unhideWhenUsed/>
     <w:qFormat/>
-    <w:rsid w:val="008648AA"/>
     <w:pPr>
       <w:keepNext/>
       <w:keepLines/>
@@ -695,7 +1371,7 @@
     </w:pPr>
     <w:rPr>
       <w:rFonts w:eastAsiaTheme="majorEastAsia" w:cstheme="majorBidi"/>
-      <w:color w:val="272727" w:themeColor="text1" w:themeTint="D8"/>
+      <w:color w:val="262626" w:themeColor="text1" w:themeTint="D9"/>
     </w:rPr>
   </w:style>
   <w:style w:type="character" w:default="1" w:styleId="DefaultParagraphFont">
@@ -725,123 +1401,19 @@
     <w:semiHidden/>
     <w:unhideWhenUsed/>
   </w:style>
-  <w:style w:type="character" w:customStyle="1" w:styleId="Heading1Char">
-    <w:name w:val="Heading 1 Char"/>
-    <w:basedOn w:val="DefaultParagraphFont"/>
-    <w:link w:val="Heading1"/>
-    <w:uiPriority w:val="9"/>
-    <w:rsid w:val="008648AA"/>
-    <w:rPr>
-      <w:rFonts w:asciiTheme="majorHAnsi" w:eastAsiaTheme="majorEastAsia" w:hAnsiTheme="majorHAnsi" w:cstheme="majorBidi"/>
-      <w:color w:val="0F4761" w:themeColor="accent1" w:themeShade="BF"/>
-      <w:sz w:val="40"/>
-      <w:szCs w:val="40"/>
-    </w:rPr>
-  </w:style>
-  <w:style w:type="character" w:customStyle="1" w:styleId="Heading2Char">
-    <w:name w:val="Heading 2 Char"/>
-    <w:basedOn w:val="DefaultParagraphFont"/>
-    <w:link w:val="Heading2"/>
-    <w:uiPriority w:val="9"/>
-    <w:semiHidden/>
-    <w:rsid w:val="008648AA"/>
-    <w:rPr>
-      <w:rFonts w:asciiTheme="majorHAnsi" w:eastAsiaTheme="majorEastAsia" w:hAnsiTheme="majorHAnsi" w:cstheme="majorBidi"/>
-      <w:color w:val="0F4761" w:themeColor="accent1" w:themeShade="BF"/>
-      <w:sz w:val="32"/>
-      <w:szCs w:val="32"/>
-    </w:rPr>
-  </w:style>
-  <w:style w:type="character" w:customStyle="1" w:styleId="Heading3Char">
-    <w:name w:val="Heading 3 Char"/>
-    <w:basedOn w:val="DefaultParagraphFont"/>
-    <w:link w:val="Heading3"/>
-    <w:uiPriority w:val="9"/>
-    <w:semiHidden/>
-    <w:rsid w:val="008648AA"/>
+  <w:style w:type="paragraph" w:styleId="Subtitle">
+    <w:name w:val="Subtitle"/>
+    <w:basedOn w:val="Normal"/>
+    <w:next w:val="Normal"/>
+    <w:link w:val="SubtitleChar"/>
+    <w:uiPriority w:val="11"/>
+    <w:qFormat/>
     <w:rPr>
       <w:rFonts w:eastAsiaTheme="majorEastAsia" w:cstheme="majorBidi"/>
-      <w:color w:val="0F4761" w:themeColor="accent1" w:themeShade="BF"/>
+      <w:color w:val="595959" w:themeColor="text1" w:themeTint="A6"/>
+      <w:spacing w:val="15"/>
       <w:sz w:val="28"/>
       <w:szCs w:val="28"/>
-    </w:rPr>
-  </w:style>
-  <w:style w:type="character" w:customStyle="1" w:styleId="Heading4Char">
-    <w:name w:val="Heading 4 Char"/>
-    <w:basedOn w:val="DefaultParagraphFont"/>
-    <w:link w:val="Heading4"/>
-    <w:uiPriority w:val="9"/>
-    <w:semiHidden/>
-    <w:rsid w:val="008648AA"/>
-    <w:rPr>
-      <w:rFonts w:eastAsiaTheme="majorEastAsia" w:cstheme="majorBidi"/>
-      <w:i/>
-      <w:iCs/>
-      <w:color w:val="0F4761" w:themeColor="accent1" w:themeShade="BF"/>
-    </w:rPr>
-  </w:style>
-  <w:style w:type="character" w:customStyle="1" w:styleId="Heading5Char">
-    <w:name w:val="Heading 5 Char"/>
-    <w:basedOn w:val="DefaultParagraphFont"/>
-    <w:link w:val="Heading5"/>
-    <w:uiPriority w:val="9"/>
-    <w:semiHidden/>
-    <w:rsid w:val="008648AA"/>
-    <w:rPr>
-      <w:rFonts w:eastAsiaTheme="majorEastAsia" w:cstheme="majorBidi"/>
-      <w:color w:val="0F4761" w:themeColor="accent1" w:themeShade="BF"/>
-    </w:rPr>
-  </w:style>
-  <w:style w:type="character" w:customStyle="1" w:styleId="Heading6Char">
-    <w:name w:val="Heading 6 Char"/>
-    <w:basedOn w:val="DefaultParagraphFont"/>
-    <w:link w:val="Heading6"/>
-    <w:uiPriority w:val="9"/>
-    <w:semiHidden/>
-    <w:rsid w:val="008648AA"/>
-    <w:rPr>
-      <w:rFonts w:eastAsiaTheme="majorEastAsia" w:cstheme="majorBidi"/>
-      <w:i/>
-      <w:iCs/>
-      <w:color w:val="595959" w:themeColor="text1" w:themeTint="A6"/>
-    </w:rPr>
-  </w:style>
-  <w:style w:type="character" w:customStyle="1" w:styleId="Heading7Char">
-    <w:name w:val="Heading 7 Char"/>
-    <w:basedOn w:val="DefaultParagraphFont"/>
-    <w:link w:val="Heading7"/>
-    <w:uiPriority w:val="9"/>
-    <w:semiHidden/>
-    <w:rsid w:val="008648AA"/>
-    <w:rPr>
-      <w:rFonts w:eastAsiaTheme="majorEastAsia" w:cstheme="majorBidi"/>
-      <w:color w:val="595959" w:themeColor="text1" w:themeTint="A6"/>
-    </w:rPr>
-  </w:style>
-  <w:style w:type="character" w:customStyle="1" w:styleId="Heading8Char">
-    <w:name w:val="Heading 8 Char"/>
-    <w:basedOn w:val="DefaultParagraphFont"/>
-    <w:link w:val="Heading8"/>
-    <w:uiPriority w:val="9"/>
-    <w:semiHidden/>
-    <w:rsid w:val="008648AA"/>
-    <w:rPr>
-      <w:rFonts w:eastAsiaTheme="majorEastAsia" w:cstheme="majorBidi"/>
-      <w:i/>
-      <w:iCs/>
-      <w:color w:val="272727" w:themeColor="text1" w:themeTint="D8"/>
-    </w:rPr>
-  </w:style>
-  <w:style w:type="character" w:customStyle="1" w:styleId="Heading9Char">
-    <w:name w:val="Heading 9 Char"/>
-    <w:basedOn w:val="DefaultParagraphFont"/>
-    <w:link w:val="Heading9"/>
-    <w:uiPriority w:val="9"/>
-    <w:semiHidden/>
-    <w:rsid w:val="008648AA"/>
-    <w:rPr>
-      <w:rFonts w:eastAsiaTheme="majorEastAsia" w:cstheme="majorBidi"/>
-      <w:color w:val="272727" w:themeColor="text1" w:themeTint="D8"/>
     </w:rPr>
   </w:style>
   <w:style w:type="paragraph" w:styleId="Title">
@@ -851,7 +1423,6 @@
     <w:link w:val="TitleChar"/>
     <w:uiPriority w:val="10"/>
     <w:qFormat/>
-    <w:rsid w:val="008648AA"/>
     <w:pPr>
       <w:spacing w:after="80" w:line="240" w:lineRule="auto"/>
       <w:contextualSpacing/>
@@ -864,12 +1435,121 @@
       <w:szCs w:val="56"/>
     </w:rPr>
   </w:style>
+  <w:style w:type="character" w:customStyle="1" w:styleId="Heading1Char">
+    <w:name w:val="Heading 1 Char"/>
+    <w:basedOn w:val="DefaultParagraphFont"/>
+    <w:link w:val="Heading1"/>
+    <w:uiPriority w:val="9"/>
+    <w:rPr>
+      <w:rFonts w:asciiTheme="majorHAnsi" w:eastAsiaTheme="majorEastAsia" w:hAnsiTheme="majorHAnsi" w:cstheme="majorBidi"/>
+      <w:color w:val="0F4761" w:themeColor="accent1" w:themeShade="BF"/>
+      <w:sz w:val="40"/>
+      <w:szCs w:val="40"/>
+    </w:rPr>
+  </w:style>
+  <w:style w:type="character" w:customStyle="1" w:styleId="Heading2Char">
+    <w:name w:val="Heading 2 Char"/>
+    <w:basedOn w:val="DefaultParagraphFont"/>
+    <w:link w:val="Heading2"/>
+    <w:uiPriority w:val="9"/>
+    <w:semiHidden/>
+    <w:rPr>
+      <w:rFonts w:asciiTheme="majorHAnsi" w:eastAsiaTheme="majorEastAsia" w:hAnsiTheme="majorHAnsi" w:cstheme="majorBidi"/>
+      <w:color w:val="0F4761" w:themeColor="accent1" w:themeShade="BF"/>
+      <w:sz w:val="32"/>
+      <w:szCs w:val="32"/>
+    </w:rPr>
+  </w:style>
+  <w:style w:type="character" w:customStyle="1" w:styleId="Heading3Char">
+    <w:name w:val="Heading 3 Char"/>
+    <w:basedOn w:val="DefaultParagraphFont"/>
+    <w:link w:val="Heading3"/>
+    <w:uiPriority w:val="9"/>
+    <w:semiHidden/>
+    <w:rPr>
+      <w:rFonts w:eastAsiaTheme="majorEastAsia" w:cstheme="majorBidi"/>
+      <w:color w:val="0F4761" w:themeColor="accent1" w:themeShade="BF"/>
+      <w:sz w:val="28"/>
+      <w:szCs w:val="28"/>
+    </w:rPr>
+  </w:style>
+  <w:style w:type="character" w:customStyle="1" w:styleId="Heading4Char">
+    <w:name w:val="Heading 4 Char"/>
+    <w:basedOn w:val="DefaultParagraphFont"/>
+    <w:link w:val="Heading4"/>
+    <w:uiPriority w:val="9"/>
+    <w:semiHidden/>
+    <w:rPr>
+      <w:rFonts w:eastAsiaTheme="majorEastAsia" w:cstheme="majorBidi"/>
+      <w:i/>
+      <w:iCs/>
+      <w:color w:val="0F4761" w:themeColor="accent1" w:themeShade="BF"/>
+    </w:rPr>
+  </w:style>
+  <w:style w:type="character" w:customStyle="1" w:styleId="Heading5Char">
+    <w:name w:val="Heading 5 Char"/>
+    <w:basedOn w:val="DefaultParagraphFont"/>
+    <w:link w:val="Heading5"/>
+    <w:uiPriority w:val="9"/>
+    <w:semiHidden/>
+    <w:rPr>
+      <w:rFonts w:eastAsiaTheme="majorEastAsia" w:cstheme="majorBidi"/>
+      <w:color w:val="0F4761" w:themeColor="accent1" w:themeShade="BF"/>
+    </w:rPr>
+  </w:style>
+  <w:style w:type="character" w:customStyle="1" w:styleId="Heading6Char">
+    <w:name w:val="Heading 6 Char"/>
+    <w:basedOn w:val="DefaultParagraphFont"/>
+    <w:link w:val="Heading6"/>
+    <w:uiPriority w:val="9"/>
+    <w:semiHidden/>
+    <w:rPr>
+      <w:rFonts w:eastAsiaTheme="majorEastAsia" w:cstheme="majorBidi"/>
+      <w:i/>
+      <w:iCs/>
+      <w:color w:val="595959" w:themeColor="text1" w:themeTint="A6"/>
+    </w:rPr>
+  </w:style>
+  <w:style w:type="character" w:customStyle="1" w:styleId="Heading7Char">
+    <w:name w:val="Heading 7 Char"/>
+    <w:basedOn w:val="DefaultParagraphFont"/>
+    <w:link w:val="Heading7"/>
+    <w:uiPriority w:val="9"/>
+    <w:semiHidden/>
+    <w:rPr>
+      <w:rFonts w:eastAsiaTheme="majorEastAsia" w:cstheme="majorBidi"/>
+      <w:color w:val="595959" w:themeColor="text1" w:themeTint="A6"/>
+    </w:rPr>
+  </w:style>
+  <w:style w:type="character" w:customStyle="1" w:styleId="Heading8Char">
+    <w:name w:val="Heading 8 Char"/>
+    <w:basedOn w:val="DefaultParagraphFont"/>
+    <w:link w:val="Heading8"/>
+    <w:uiPriority w:val="9"/>
+    <w:semiHidden/>
+    <w:rPr>
+      <w:rFonts w:eastAsiaTheme="majorEastAsia" w:cstheme="majorBidi"/>
+      <w:i/>
+      <w:iCs/>
+      <w:color w:val="262626" w:themeColor="text1" w:themeTint="D9"/>
+    </w:rPr>
+  </w:style>
+  <w:style w:type="character" w:customStyle="1" w:styleId="Heading9Char">
+    <w:name w:val="Heading 9 Char"/>
+    <w:basedOn w:val="DefaultParagraphFont"/>
+    <w:link w:val="Heading9"/>
+    <w:uiPriority w:val="9"/>
+    <w:semiHidden/>
+    <w:rPr>
+      <w:rFonts w:eastAsiaTheme="majorEastAsia" w:cstheme="majorBidi"/>
+      <w:color w:val="262626" w:themeColor="text1" w:themeTint="D9"/>
+    </w:rPr>
+  </w:style>
   <w:style w:type="character" w:customStyle="1" w:styleId="TitleChar">
     <w:name w:val="Title Char"/>
     <w:basedOn w:val="DefaultParagraphFont"/>
     <w:link w:val="Title"/>
     <w:uiPriority w:val="10"/>
-    <w:rsid w:val="008648AA"/>
     <w:rPr>
       <w:rFonts w:asciiTheme="majorHAnsi" w:eastAsiaTheme="majorEastAsia" w:hAnsiTheme="majorHAnsi" w:cstheme="majorBidi"/>
       <w:spacing w:val="-10"/>
@@ -878,33 +1558,11 @@
       <w:szCs w:val="56"/>
     </w:rPr>
   </w:style>
-  <w:style w:type="paragraph" w:styleId="Subtitle">
-    <w:name w:val="Subtitle"/>
-    <w:basedOn w:val="Normal"/>
-    <w:next w:val="Normal"/>
-    <w:link w:val="SubtitleChar"/>
-    <w:uiPriority w:val="11"/>
-    <w:qFormat/>
-    <w:rsid w:val="008648AA"/>
-    <w:pPr>
-      <w:numPr>
-        <w:ilvl w:val="1"/>
-      </w:numPr>
-    </w:pPr>
-    <w:rPr>
-      <w:rFonts w:eastAsiaTheme="majorEastAsia" w:cstheme="majorBidi"/>
-      <w:color w:val="595959" w:themeColor="text1" w:themeTint="A6"/>
-      <w:spacing w:val="15"/>
-      <w:sz w:val="28"/>
-      <w:szCs w:val="28"/>
-    </w:rPr>
-  </w:style>
   <w:style w:type="character" w:customStyle="1" w:styleId="SubtitleChar">
     <w:name w:val="Subtitle Char"/>
     <w:basedOn w:val="DefaultParagraphFont"/>
     <w:link w:val="Subtitle"/>
     <w:uiPriority w:val="11"/>
-    <w:rsid w:val="008648AA"/>
     <w:rPr>
       <w:rFonts w:eastAsiaTheme="majorEastAsia" w:cstheme="majorBidi"/>
       <w:color w:val="595959" w:themeColor="text1" w:themeTint="A6"/>
@@ -920,7 +1578,6 @@
     <w:link w:val="QuoteChar"/>
     <w:uiPriority w:val="29"/>
     <w:qFormat/>
-    <w:rsid w:val="008648AA"/>
     <w:pPr>
       <w:spacing w:before="160"/>
       <w:jc w:val="center"/>
@@ -936,7 +1593,6 @@
     <w:basedOn w:val="DefaultParagraphFont"/>
     <w:link w:val="Quote"/>
     <w:uiPriority w:val="29"/>
-    <w:rsid w:val="008648AA"/>
     <w:rPr>
       <w:i/>
       <w:iCs/>
@@ -948,18 +1604,16 @@
     <w:basedOn w:val="Normal"/>
     <w:uiPriority w:val="34"/>
     <w:qFormat/>
-    <w:rsid w:val="008648AA"/>
     <w:pPr>
       <w:ind w:left="720"/>
       <w:contextualSpacing/>
     </w:pPr>
   </w:style>
-  <w:style w:type="character" w:styleId="IntenseEmphasis">
-    <w:name w:val="Intense Emphasis"/>
+  <w:style w:type="character" w:customStyle="1" w:styleId="IntenseEmphasis1">
+    <w:name w:val="Intense Emphasis1"/>
     <w:basedOn w:val="DefaultParagraphFont"/>
     <w:uiPriority w:val="21"/>
     <w:qFormat/>
-    <w:rsid w:val="008648AA"/>
     <w:rPr>
       <w:i/>
       <w:iCs/>
@@ -973,7 +1627,6 @@
     <w:link w:val="IntenseQuoteChar"/>
     <w:uiPriority w:val="30"/>
     <w:qFormat/>
-    <w:rsid w:val="008648AA"/>
     <w:pPr>
       <w:pBdr>
         <w:top w:val="single" w:sz="4" w:space="10" w:color="0F4761" w:themeColor="accent1" w:themeShade="BF"/>
@@ -994,19 +1647,17 @@
     <w:basedOn w:val="DefaultParagraphFont"/>
     <w:link w:val="IntenseQuote"/>
     <w:uiPriority w:val="30"/>
-    <w:rsid w:val="008648AA"/>
     <w:rPr>
       <w:i/>
       <w:iCs/>
       <w:color w:val="0F4761" w:themeColor="accent1" w:themeShade="BF"/>
     </w:rPr>
   </w:style>
-  <w:style w:type="character" w:styleId="IntenseReference">
-    <w:name w:val="Intense Reference"/>
+  <w:style w:type="character" w:customStyle="1" w:styleId="IntenseReference1">
+    <w:name w:val="Intense Reference1"/>
     <w:basedOn w:val="DefaultParagraphFont"/>
     <w:uiPriority w:val="32"/>
     <w:qFormat/>
-    <w:rsid w:val="008648AA"/>
     <w:rPr>
       <w:b/>
       <w:bCs/>
@@ -1061,7 +1712,7 @@
     </a:clrScheme>
     <a:fontScheme name="Office">
       <a:majorFont>
-        <a:latin typeface="Aptos Display" panose="02110004020202020204"/>
+        <a:latin typeface="Aptos Display"/>
         <a:ea typeface=""/>
         <a:cs typeface=""/>
         <a:font script="Jpan" typeface="游ゴシック Light"/>
@@ -1094,26 +1745,9 @@
         <a:font script="Viet" typeface="Times New Roman"/>
         <a:font script="Uigh" typeface="Microsoft Uighur"/>
         <a:font script="Geor" typeface="Sylfaen"/>
-        <a:font script="Armn" typeface="Arial"/>
-        <a:font script="Bugi" typeface="Leelawadee UI"/>
-        <a:font script="Bopo" typeface="Microsoft JhengHei"/>
-        <a:font script="Java" typeface="Javanese Text"/>
-        <a:font script="Lisu" typeface="Segoe UI"/>
-        <a:font script="Mymr" typeface="Myanmar Text"/>
-        <a:font script="Nkoo" typeface="Ebrima"/>
-        <a:font script="Olck" typeface="Nirmala UI"/>
-        <a:font script="Osma" typeface="Ebrima"/>
-        <a:font script="Phag" typeface="Phagspa"/>
-        <a:font script="Syrn" typeface="Estrangelo Edessa"/>
-        <a:font script="Syrj" typeface="Estrangelo Edessa"/>
-        <a:font script="Syre" typeface="Estrangelo Edessa"/>
-        <a:font script="Sora" typeface="Nirmala UI"/>
-        <a:font script="Tale" typeface="Microsoft Tai Le"/>
-        <a:font script="Talu" typeface="Microsoft New Tai Lue"/>
-        <a:font script="Tfng" typeface="Ebrima"/>
       </a:majorFont>
       <a:minorFont>
-        <a:latin typeface="Aptos" panose="02110004020202020204"/>
+        <a:latin typeface="Aptos"/>
         <a:ea typeface=""/>
         <a:cs typeface=""/>
         <a:font script="Jpan" typeface="游明朝"/>
@@ -1146,23 +1780,6 @@
         <a:font script="Viet" typeface="Arial"/>
         <a:font script="Uigh" typeface="Microsoft Uighur"/>
         <a:font script="Geor" typeface="Sylfaen"/>
-        <a:font script="Armn" typeface="Arial"/>
-        <a:font script="Bugi" typeface="Leelawadee UI"/>
-        <a:font script="Bopo" typeface="Microsoft JhengHei"/>
-        <a:font script="Java" typeface="Javanese Text"/>
-        <a:font script="Lisu" typeface="Segoe UI"/>
-        <a:font script="Mymr" typeface="Myanmar Text"/>
-        <a:font script="Nkoo" typeface="Ebrima"/>
-        <a:font script="Olck" typeface="Nirmala UI"/>
-        <a:font script="Osma" typeface="Ebrima"/>
-        <a:font script="Phag" typeface="Phagspa"/>
-        <a:font script="Syrn" typeface="Estrangelo Edessa"/>
-        <a:font script="Syrj" typeface="Estrangelo Edessa"/>
-        <a:font script="Syre" typeface="Estrangelo Edessa"/>
-        <a:font script="Sora" typeface="Nirmala UI"/>
-        <a:font script="Tale" typeface="Microsoft Tai Le"/>
-        <a:font script="Talu" typeface="Microsoft New Tai Lue"/>
-        <a:font script="Tfng" typeface="Ebrima"/>
       </a:minorFont>
     </a:fontScheme>
     <a:fmtScheme name="Office">
@@ -1325,10 +1942,5 @@
     </a:lnDef>
   </a:objectDefaults>
   <a:extraClrSchemeLst/>
-  <a:extLst>
-    <a:ext uri="{05A4C25C-085E-4340-85A3-A5531E510DB2}">
-      <thm15:themeFamily xmlns:thm15="http://schemas.microsoft.com/office/thememl/2012/main" name="Office Theme" id="{2E142A2C-CD16-42D6-873A-C26D2A0506FA}" vid="{1BDDFF52-6CD6-40A5-AB3C-68EB2F1E4D0A}"/>
-    </a:ext>
-  </a:extLst>
 </a:theme>
 </file>
</xml_diff>